<commit_message>
Update Testplan en upload SOAP-UI REST testsuite
</commit_message>
<xml_diff>
--- a/Testplan REST LocationService IAC TCIF-V2IAC1-15 0.1.docx
+++ b/Testplan REST LocationService IAC TCIF-V2IAC1-15 0.1.docx
@@ -1650,6 +1650,8 @@
             <w:r>
               <w:t>Aanpassing van het SOAP-testplan</w:t>
             </w:r>
+            <w:bookmarkStart w:id="5" w:name="_GoBack"/>
+            <w:bookmarkEnd w:id="5"/>
           </w:p>
         </w:tc>
       </w:tr>
@@ -1667,15 +1669,15 @@
         <w:spacing w:before="480" w:after="0" w:line="276" w:lineRule="auto"/>
         <w:contextualSpacing/>
       </w:pPr>
-      <w:bookmarkStart w:id="5" w:name="_Toc357599021"/>
-      <w:bookmarkStart w:id="6" w:name="_Toc357599053"/>
-      <w:bookmarkStart w:id="7" w:name="_Toc477097603"/>
+      <w:bookmarkStart w:id="6" w:name="_Toc357599021"/>
+      <w:bookmarkStart w:id="7" w:name="_Toc357599053"/>
+      <w:bookmarkStart w:id="8" w:name="_Toc477097603"/>
       <w:r>
         <w:t>Introductie</w:t>
       </w:r>
-      <w:bookmarkEnd w:id="5"/>
       <w:bookmarkEnd w:id="6"/>
       <w:bookmarkEnd w:id="7"/>
+      <w:bookmarkEnd w:id="8"/>
     </w:p>
     <w:p>
       <w:pPr>
@@ -1743,6 +1745,18 @@
       <w:proofErr w:type="spellEnd"/>
       <w:r>
         <w:t xml:space="preserve"> is een simpele manier om dit te testen aangezien zonder al te veel code uitvoerige tests geschreven kunnen worden.</w:t>
+      </w:r>
+    </w:p>
+    <w:p>
+      <w:pPr>
+        <w:spacing w:after="200" w:line="276" w:lineRule="auto"/>
+        <w:ind w:left="360"/>
+      </w:pPr>
+      <w:r>
+        <w:t xml:space="preserve">Ook is er weer in SOAP-UI </w:t>
+      </w:r>
+      <w:r>
+        <w:t xml:space="preserve">getest of de service werkt. </w:t>
       </w:r>
     </w:p>
     <w:p>
@@ -1758,11 +1772,11 @@
         <w:spacing w:before="480" w:after="0" w:line="276" w:lineRule="auto"/>
         <w:contextualSpacing/>
       </w:pPr>
-      <w:bookmarkStart w:id="8" w:name="_Toc477097604"/>
+      <w:bookmarkStart w:id="9" w:name="_Toc477097604"/>
       <w:r>
         <w:t>Testomgeving</w:t>
       </w:r>
-      <w:bookmarkEnd w:id="8"/>
+      <w:bookmarkEnd w:id="9"/>
     </w:p>
     <w:p>
       <w:pPr>
@@ -1780,10 +1794,29 @@
         <w:t>. Allereerst is er de vraag of de service correct werkt, om vervolgens te controleren of de opgelegd beperkingen niet overschreden kunnen worden. Er is een lengte beperking (maximale lengte is 6), een samenstellingsbeperking (4 cijfers en 2 letters in die volgorde) en er is een beperking in het resultaat (er moet wel een locatie</w:t>
       </w:r>
       <w:r>
-        <w:t xml:space="preserve"> in de vorm van een Latitude en Longitude</w:t>
-      </w:r>
-      <w:r>
-        <w:t xml:space="preserve"> terugkomen). Al deze beperkingen horen foutcodes terug te geven die dan bij SOAP-UI worden getoond.</w:t>
+        <w:t xml:space="preserve"> </w:t>
+      </w:r>
+      <w:r>
+        <w:t>terugkomen). Al deze beperkingen horen foutcodes terug te geven die</w:t>
+      </w:r>
+      <w:r>
+        <w:t xml:space="preserve"> dan bij SOAP-UI worden getoond, nu is het aannemelijk dat een </w:t>
+      </w:r>
+      <w:proofErr w:type="spellStart"/>
+      <w:r>
+        <w:t>regular</w:t>
+      </w:r>
+      <w:proofErr w:type="spellEnd"/>
+      <w:r>
+        <w:t xml:space="preserve"> </w:t>
+      </w:r>
+      <w:proofErr w:type="spellStart"/>
+      <w:r>
+        <w:t>expression</w:t>
+      </w:r>
+      <w:proofErr w:type="spellEnd"/>
+      <w:r>
+        <w:t xml:space="preserve"> de meeste syntax fouten eruit filtert dus dit drukt het aantal foutcodes.</w:t>
       </w:r>
     </w:p>
     <w:p>
@@ -1799,12 +1832,12 @@
         <w:spacing w:before="480" w:after="0" w:line="276" w:lineRule="auto"/>
         <w:contextualSpacing/>
       </w:pPr>
-      <w:bookmarkStart w:id="9" w:name="_Toc477097605"/>
+      <w:bookmarkStart w:id="10" w:name="_Toc477097605"/>
       <w:proofErr w:type="spellStart"/>
       <w:r>
         <w:t>Smoketest</w:t>
       </w:r>
-      <w:bookmarkEnd w:id="9"/>
+      <w:bookmarkEnd w:id="10"/>
       <w:proofErr w:type="spellEnd"/>
     </w:p>
     <w:p>
@@ -1872,13 +1905,7 @@
         <w:rPr>
           <w:lang w:val="en-GB"/>
         </w:rPr>
-        <w:t>syntax</w:t>
-      </w:r>
-      <w:r>
-        <w:rPr>
-          <w:lang w:val="en-GB"/>
-        </w:rPr>
-        <w:t xml:space="preserve"> </w:t>
+        <w:t xml:space="preserve">syntax </w:t>
       </w:r>
       <w:r>
         <w:rPr>
@@ -2032,6 +2059,11 @@
       <w:r>
         <w:t>In mijn beleving zijn deze tests voldoende om alle functionaliteit van het systeem te controleren.</w:t>
       </w:r>
+    </w:p>
+    <w:p>
+      <w:pPr>
+        <w:ind w:left="360"/>
+      </w:pPr>
     </w:p>
     <w:p>
       <w:pPr>
@@ -2046,18 +2078,19 @@
         <w:spacing w:before="480" w:after="0" w:line="276" w:lineRule="auto"/>
         <w:contextualSpacing/>
       </w:pPr>
-      <w:bookmarkStart w:id="10" w:name="_Toc357599022"/>
-      <w:bookmarkStart w:id="11" w:name="_Toc357599054"/>
-      <w:bookmarkStart w:id="12" w:name="_Toc477097606"/>
-      <w:r>
+      <w:bookmarkStart w:id="11" w:name="_Toc357599022"/>
+      <w:bookmarkStart w:id="12" w:name="_Toc357599054"/>
+      <w:bookmarkStart w:id="13" w:name="_Toc477097606"/>
+      <w:r>
+        <w:lastRenderedPageBreak/>
         <w:t xml:space="preserve">Testcases </w:t>
       </w:r>
-      <w:bookmarkEnd w:id="10"/>
       <w:bookmarkEnd w:id="11"/>
+      <w:bookmarkEnd w:id="12"/>
       <w:r>
         <w:t>black box test</w:t>
       </w:r>
-      <w:bookmarkEnd w:id="12"/>
+      <w:bookmarkEnd w:id="13"/>
     </w:p>
     <w:p>
       <w:pPr>
@@ -2095,6 +2128,28 @@
           <w:lang w:val="en-GB"/>
         </w:rPr>
         <w:t>Localhost:8080/rest/location/lookup/{Request/Postcode}</w:t>
+      </w:r>
+    </w:p>
+    <w:p>
+      <w:pPr>
+        <w:ind w:left="360"/>
+      </w:pPr>
+      <w:r>
+        <w:t>SOAP-UI, dus de service</w:t>
+      </w:r>
+      <w:r>
+        <w:t>,</w:t>
+      </w:r>
+      <w:r>
+        <w:t xml:space="preserve"> zal het volgende terug geven bij de volgende </w:t>
+      </w:r>
+      <w:proofErr w:type="spellStart"/>
+      <w:r>
+        <w:t>requests</w:t>
+      </w:r>
+      <w:proofErr w:type="spellEnd"/>
+      <w:r>
+        <w:t>:</w:t>
       </w:r>
     </w:p>
     <w:tbl>
@@ -2116,7 +2171,6 @@
           <w:p>
             <w:proofErr w:type="spellStart"/>
             <w:r>
-              <w:lastRenderedPageBreak/>
               <w:t>Request</w:t>
             </w:r>
             <w:proofErr w:type="spellEnd"/>
@@ -2419,15 +2473,15 @@
         <w:spacing w:before="480" w:after="0" w:line="276" w:lineRule="auto"/>
         <w:contextualSpacing/>
       </w:pPr>
-      <w:bookmarkStart w:id="13" w:name="_Toc357599024"/>
-      <w:bookmarkStart w:id="14" w:name="_Toc357599056"/>
-      <w:bookmarkStart w:id="15" w:name="_Toc477097607"/>
+      <w:bookmarkStart w:id="14" w:name="_Toc357599024"/>
+      <w:bookmarkStart w:id="15" w:name="_Toc357599056"/>
+      <w:bookmarkStart w:id="16" w:name="_Toc477097607"/>
       <w:r>
         <w:t>Unit Tests</w:t>
       </w:r>
-      <w:bookmarkEnd w:id="13"/>
       <w:bookmarkEnd w:id="14"/>
       <w:bookmarkEnd w:id="15"/>
+      <w:bookmarkEnd w:id="16"/>
     </w:p>
     <w:p>
       <w:pPr>
@@ -2760,13 +2814,7 @@
               <w:rPr>
                 <w:lang w:val="en-GB"/>
               </w:rPr>
-              <w:t xml:space="preserve">    }</w:t>
-            </w:r>
-            <w:r>
-              <w:rPr>
-                <w:lang w:val="en-GB"/>
-              </w:rPr>
-              <w:t xml:space="preserve"> </w:t>
+              <w:t xml:space="preserve">    } </w:t>
             </w:r>
           </w:p>
           <w:p>
@@ -3070,13 +3118,7 @@
               <w:rPr>
                 <w:lang w:val="en-GB"/>
               </w:rPr>
-              <w:t xml:space="preserve">    }</w:t>
-            </w:r>
-            <w:r>
-              <w:rPr>
-                <w:lang w:val="en-GB"/>
-              </w:rPr>
-              <w:t xml:space="preserve"> </w:t>
+              <w:t xml:space="preserve">    } </w:t>
             </w:r>
             <w:r>
               <w:rPr>
@@ -3300,6 +3342,7 @@
               <w:rPr>
                 <w:lang w:val="en-GB"/>
               </w:rPr>
+              <w:lastRenderedPageBreak/>
               <w:t xml:space="preserve">        String result = </w:t>
             </w:r>
             <w:proofErr w:type="spellStart"/>
@@ -3400,13 +3443,7 @@
               <w:rPr>
                 <w:lang w:val="en-GB"/>
               </w:rPr>
-              <w:t xml:space="preserve">    }</w:t>
-            </w:r>
-            <w:r>
-              <w:rPr>
-                <w:lang w:val="en-GB"/>
-              </w:rPr>
-              <w:t xml:space="preserve"> </w:t>
+              <w:t xml:space="preserve">    } </w:t>
             </w:r>
           </w:p>
           <w:p>
@@ -3439,6 +3476,7 @@
               <w:rPr>
                 <w:lang w:val="en-GB"/>
               </w:rPr>
+              <w:lastRenderedPageBreak/>
               <w:t>3</w:t>
             </w:r>
           </w:p>
@@ -3460,7 +3498,6 @@
               <w:rPr>
                 <w:lang w:val="en-GB"/>
               </w:rPr>
-              <w:lastRenderedPageBreak/>
               <w:t xml:space="preserve">public class </w:t>
             </w:r>
             <w:proofErr w:type="spellStart"/>
@@ -3723,13 +3760,7 @@
               <w:rPr>
                 <w:lang w:val="en-GB"/>
               </w:rPr>
-              <w:t xml:space="preserve">    }</w:t>
-            </w:r>
-            <w:r>
-              <w:rPr>
-                <w:lang w:val="en-GB"/>
-              </w:rPr>
-              <w:t xml:space="preserve"> </w:t>
+              <w:t xml:space="preserve">    } </w:t>
             </w:r>
           </w:p>
           <w:p>
@@ -4045,13 +4076,7 @@
               <w:rPr>
                 <w:lang w:val="en-GB"/>
               </w:rPr>
-              <w:t xml:space="preserve">    }</w:t>
-            </w:r>
-            <w:r>
-              <w:rPr>
-                <w:lang w:val="en-GB"/>
-              </w:rPr>
-              <w:t xml:space="preserve"> </w:t>
+              <w:t xml:space="preserve">    } </w:t>
             </w:r>
           </w:p>
           <w:p>
@@ -4108,6 +4133,19 @@
       </w:r>
     </w:p>
     <w:p>
+      <w:r>
+        <w:t xml:space="preserve">De resultaten van SOAP-UI tests en </w:t>
+      </w:r>
+      <w:proofErr w:type="spellStart"/>
+      <w:r>
+        <w:t>JUnit</w:t>
+      </w:r>
+      <w:proofErr w:type="spellEnd"/>
+      <w:r>
+        <w:t xml:space="preserve"> tests waren gelijk en als volgt;</w:t>
+      </w:r>
+    </w:p>
+    <w:p>
       <w:pPr>
         <w:spacing w:after="200" w:line="276" w:lineRule="auto"/>
         <w:ind w:left="360"/>
@@ -4133,7 +4171,12 @@
     </w:p>
     <w:p>
       <w:pPr>
-        <w:ind w:left="360"/>
+        <w:pStyle w:val="Lijstalinea"/>
+        <w:numPr>
+          <w:ilvl w:val="0"/>
+          <w:numId w:val="0"/>
+        </w:numPr>
+        <w:ind w:left="720"/>
       </w:pPr>
     </w:p>
     <w:p>
@@ -4217,15 +4260,12 @@
         </w:numPr>
       </w:pPr>
       <w:r>
+        <w:t xml:space="preserve"> (Incorrect</w:t>
+      </w:r>
+      <w:r>
         <w:t xml:space="preserve"> </w:t>
       </w:r>
       <w:r>
-        <w:t>(Incorrect</w:t>
-      </w:r>
-      <w:r>
-        <w:t xml:space="preserve"> </w:t>
-      </w:r>
-      <w:r>
         <w:rPr>
           <w:lang w:val="en-GB"/>
         </w:rPr>
@@ -4236,29 +4276,6 @@
       </w:r>
       <w:r>
         <w:t>3731@X</w:t>
-      </w:r>
-    </w:p>
-    <w:p>
-      <w:pPr>
-        <w:spacing w:after="200" w:line="276" w:lineRule="auto"/>
-        <w:ind w:left="360"/>
-      </w:pPr>
-    </w:p>
-    <w:p>
-      <w:pPr>
-        <w:spacing w:after="200" w:line="276" w:lineRule="auto"/>
-        <w:ind w:left="360"/>
-      </w:pPr>
-      <w:r>
-        <w:t>De volgende testcases gaven een ‘</w:t>
-      </w:r>
-      <w:proofErr w:type="spellStart"/>
-      <w:r>
-        <w:t>Not</w:t>
-      </w:r>
-      <w:proofErr w:type="spellEnd"/>
-      <w:r>
-        <w:t xml:space="preserve"> found error’ terug:</w:t>
       </w:r>
     </w:p>
     <w:p>
@@ -4266,7 +4283,34 @@
         <w:pStyle w:val="Lijstalinea"/>
         <w:numPr>
           <w:ilvl w:val="0"/>
-          <w:numId w:val="9"/>
+          <w:numId w:val="0"/>
+        </w:numPr>
+        <w:ind w:left="720"/>
+      </w:pPr>
+    </w:p>
+    <w:p>
+      <w:pPr>
+        <w:spacing w:after="200" w:line="276" w:lineRule="auto"/>
+        <w:ind w:left="360"/>
+      </w:pPr>
+      <w:r>
+        <w:t>De volgende testcases gaven een ‘</w:t>
+      </w:r>
+      <w:proofErr w:type="spellStart"/>
+      <w:r>
+        <w:t>Not</w:t>
+      </w:r>
+      <w:proofErr w:type="spellEnd"/>
+      <w:r>
+        <w:t xml:space="preserve"> found error’ terug:</w:t>
+      </w:r>
+    </w:p>
+    <w:p>
+      <w:pPr>
+        <w:pStyle w:val="Lijstalinea"/>
+        <w:numPr>
+          <w:ilvl w:val="0"/>
+          <w:numId w:val="10"/>
         </w:numPr>
       </w:pPr>
       <w:r>
@@ -4481,15 +4525,8 @@
       <w:r>
         <w:t>Alle testcases zijn volgens verwachting geslaagd.</w:t>
       </w:r>
-      <w:bookmarkStart w:id="16" w:name="_GoBack"/>
-      <w:bookmarkEnd w:id="16"/>
     </w:p>
     <w:p/>
-    <w:p>
-      <w:pPr>
-        <w:ind w:firstLine="720"/>
-      </w:pPr>
-    </w:p>
     <w:sectPr>
       <w:headerReference w:type="default" r:id="rId19"/>
       <w:footerReference w:type="default" r:id="rId20"/>
@@ -5703,6 +5740,95 @@
     </w:lvl>
   </w:abstractNum>
   <w:abstractNum w:abstractNumId="3" w15:restartNumberingAfterBreak="0">
+    <w:nsid w:val="3A602CCB"/>
+    <w:multiLevelType w:val="hybridMultilevel"/>
+    <w:tmpl w:val="2AC2B47E"/>
+    <w:lvl w:ilvl="0" w:tplc="303494DE">
+      <w:start w:val="4"/>
+      <w:numFmt w:val="decimal"/>
+      <w:lvlText w:val="%1."/>
+      <w:lvlJc w:val="left"/>
+      <w:pPr>
+        <w:ind w:left="720" w:hanging="360"/>
+      </w:pPr>
+      <w:rPr>
+        <w:rFonts w:hint="default"/>
+      </w:rPr>
+    </w:lvl>
+    <w:lvl w:ilvl="1" w:tplc="04130019" w:tentative="1">
+      <w:start w:val="1"/>
+      <w:numFmt w:val="lowerLetter"/>
+      <w:lvlText w:val="%2."/>
+      <w:lvlJc w:val="left"/>
+      <w:pPr>
+        <w:ind w:left="1440" w:hanging="360"/>
+      </w:pPr>
+    </w:lvl>
+    <w:lvl w:ilvl="2" w:tplc="0413001B" w:tentative="1">
+      <w:start w:val="1"/>
+      <w:numFmt w:val="lowerRoman"/>
+      <w:lvlText w:val="%3."/>
+      <w:lvlJc w:val="right"/>
+      <w:pPr>
+        <w:ind w:left="2160" w:hanging="180"/>
+      </w:pPr>
+    </w:lvl>
+    <w:lvl w:ilvl="3" w:tplc="0413000F" w:tentative="1">
+      <w:start w:val="1"/>
+      <w:numFmt w:val="decimal"/>
+      <w:lvlText w:val="%4."/>
+      <w:lvlJc w:val="left"/>
+      <w:pPr>
+        <w:ind w:left="2880" w:hanging="360"/>
+      </w:pPr>
+    </w:lvl>
+    <w:lvl w:ilvl="4" w:tplc="04130019" w:tentative="1">
+      <w:start w:val="1"/>
+      <w:numFmt w:val="lowerLetter"/>
+      <w:lvlText w:val="%5."/>
+      <w:lvlJc w:val="left"/>
+      <w:pPr>
+        <w:ind w:left="3600" w:hanging="360"/>
+      </w:pPr>
+    </w:lvl>
+    <w:lvl w:ilvl="5" w:tplc="0413001B" w:tentative="1">
+      <w:start w:val="1"/>
+      <w:numFmt w:val="lowerRoman"/>
+      <w:lvlText w:val="%6."/>
+      <w:lvlJc w:val="right"/>
+      <w:pPr>
+        <w:ind w:left="4320" w:hanging="180"/>
+      </w:pPr>
+    </w:lvl>
+    <w:lvl w:ilvl="6" w:tplc="0413000F" w:tentative="1">
+      <w:start w:val="1"/>
+      <w:numFmt w:val="decimal"/>
+      <w:lvlText w:val="%7."/>
+      <w:lvlJc w:val="left"/>
+      <w:pPr>
+        <w:ind w:left="5040" w:hanging="360"/>
+      </w:pPr>
+    </w:lvl>
+    <w:lvl w:ilvl="7" w:tplc="04130019" w:tentative="1">
+      <w:start w:val="1"/>
+      <w:numFmt w:val="lowerLetter"/>
+      <w:lvlText w:val="%8."/>
+      <w:lvlJc w:val="left"/>
+      <w:pPr>
+        <w:ind w:left="5760" w:hanging="360"/>
+      </w:pPr>
+    </w:lvl>
+    <w:lvl w:ilvl="8" w:tplc="0413001B" w:tentative="1">
+      <w:start w:val="1"/>
+      <w:numFmt w:val="lowerRoman"/>
+      <w:lvlText w:val="%9."/>
+      <w:lvlJc w:val="right"/>
+      <w:pPr>
+        <w:ind w:left="6480" w:hanging="180"/>
+      </w:pPr>
+    </w:lvl>
+  </w:abstractNum>
+  <w:abstractNum w:abstractNumId="4" w15:restartNumberingAfterBreak="0">
     <w:nsid w:val="3B9C0BAD"/>
     <w:multiLevelType w:val="hybridMultilevel"/>
     <w:tmpl w:val="16AAEA9A"/>
@@ -5791,7 +5917,7 @@
       </w:pPr>
     </w:lvl>
   </w:abstractNum>
-  <w:abstractNum w:abstractNumId="4" w15:restartNumberingAfterBreak="0">
+  <w:abstractNum w:abstractNumId="5" w15:restartNumberingAfterBreak="0">
     <w:nsid w:val="444A0A17"/>
     <w:multiLevelType w:val="multilevel"/>
     <w:tmpl w:val="4C0CF8F6"/>
@@ -5911,7 +6037,7 @@
       </w:rPr>
     </w:lvl>
   </w:abstractNum>
-  <w:abstractNum w:abstractNumId="5" w15:restartNumberingAfterBreak="0">
+  <w:abstractNum w:abstractNumId="6" w15:restartNumberingAfterBreak="0">
     <w:nsid w:val="452A17FA"/>
     <w:multiLevelType w:val="hybridMultilevel"/>
     <w:tmpl w:val="2AFC4C36"/>
@@ -6025,7 +6151,7 @@
       </w:rPr>
     </w:lvl>
   </w:abstractNum>
-  <w:abstractNum w:abstractNumId="6" w15:restartNumberingAfterBreak="0">
+  <w:abstractNum w:abstractNumId="7" w15:restartNumberingAfterBreak="0">
     <w:nsid w:val="49306DA6"/>
     <w:multiLevelType w:val="multilevel"/>
     <w:tmpl w:val="531A7A70"/>
@@ -6139,7 +6265,7 @@
       </w:rPr>
     </w:lvl>
   </w:abstractNum>
-  <w:abstractNum w:abstractNumId="7" w15:restartNumberingAfterBreak="0">
+  <w:abstractNum w:abstractNumId="8" w15:restartNumberingAfterBreak="0">
     <w:nsid w:val="58527B55"/>
     <w:multiLevelType w:val="hybridMultilevel"/>
     <w:tmpl w:val="678843CE"/>
@@ -6228,7 +6354,7 @@
       </w:pPr>
     </w:lvl>
   </w:abstractNum>
-  <w:abstractNum w:abstractNumId="8" w15:restartNumberingAfterBreak="0">
+  <w:abstractNum w:abstractNumId="9" w15:restartNumberingAfterBreak="0">
     <w:nsid w:val="78B177E8"/>
     <w:multiLevelType w:val="hybridMultilevel"/>
     <w:tmpl w:val="C0667A52"/>
@@ -6342,30 +6468,33 @@
     </w:lvl>
   </w:abstractNum>
   <w:num w:numId="1">
-    <w:abstractNumId w:val="5"/>
+    <w:abstractNumId w:val="6"/>
   </w:num>
   <w:num w:numId="2">
-    <w:abstractNumId w:val="4"/>
+    <w:abstractNumId w:val="5"/>
   </w:num>
   <w:num w:numId="3">
     <w:abstractNumId w:val="2"/>
   </w:num>
   <w:num w:numId="4">
-    <w:abstractNumId w:val="6"/>
+    <w:abstractNumId w:val="7"/>
   </w:num>
   <w:num w:numId="5">
     <w:abstractNumId w:val="1"/>
   </w:num>
   <w:num w:numId="6">
-    <w:abstractNumId w:val="8"/>
+    <w:abstractNumId w:val="9"/>
   </w:num>
   <w:num w:numId="7">
     <w:abstractNumId w:val="0"/>
   </w:num>
   <w:num w:numId="8">
-    <w:abstractNumId w:val="7"/>
+    <w:abstractNumId w:val="8"/>
   </w:num>
   <w:num w:numId="9">
+    <w:abstractNumId w:val="4"/>
+  </w:num>
+  <w:num w:numId="10">
     <w:abstractNumId w:val="3"/>
   </w:num>
   <w:numIdMacAtCleanup w:val="9"/>
@@ -8875,6 +9004,15 @@
 </file>
 
 <file path=customXml/item1.xml><?xml version="1.0" encoding="utf-8"?>
+<?mso-contentType ?>
+<FormTemplates xmlns="http://schemas.microsoft.com/sharepoint/v3/contenttype/forms">
+  <Display>DocumentLibraryForm</Display>
+  <Edit>DocumentLibraryForm</Edit>
+  <New>DocumentLibraryForm</New>
+</FormTemplates>
+</file>
+
+<file path=customXml/item2.xml><?xml version="1.0" encoding="utf-8"?>
 <p:properties xmlns:p="http://schemas.microsoft.com/office/2006/metadata/properties" xmlns:xsi="http://www.w3.org/2001/XMLSchema-instance" xmlns:pc="http://schemas.microsoft.com/office/infopath/2007/PartnerControls">
   <documentManagement>
     <Volgorde_x0020_Documenten xmlns="9ab5e87a-ed8e-45a5-9793-059f67398425">9999</Volgorde_x0020_Documenten>
@@ -8882,15 +9020,6 @@
     <Week xmlns="9ab5e87a-ed8e-45a5-9793-059f67398425">Geen week</Week>
   </documentManagement>
 </p:properties>
-</file>
-
-<file path=customXml/item2.xml><?xml version="1.0" encoding="utf-8"?>
-<?mso-contentType ?>
-<FormTemplates xmlns="http://schemas.microsoft.com/sharepoint/v3/contenttype/forms">
-  <Display>DocumentLibraryForm</Display>
-  <Edit>DocumentLibraryForm</Edit>
-  <New>DocumentLibraryForm</New>
-</FormTemplates>
 </file>
 
 <file path=customXml/item3.xml><?xml version="1.0" encoding="utf-8"?>
@@ -9059,25 +9188,25 @@
 </file>
 
 <file path=customXml/itemProps1.xml><?xml version="1.0" encoding="utf-8"?>
-<ds:datastoreItem xmlns:ds="http://schemas.openxmlformats.org/officeDocument/2006/customXml" ds:itemID="{0AE98BE7-2EAA-48C4-93F9-B5C9691388A7}">
+<ds:datastoreItem xmlns:ds="http://schemas.openxmlformats.org/officeDocument/2006/customXml" ds:itemID="{6B2736AE-87B9-45DA-8584-EF11E11FFB6E}">
   <ds:schemaRefs>
-    <ds:schemaRef ds:uri="9ab5e87a-ed8e-45a5-9793-059f67398425"/>
-    <ds:schemaRef ds:uri="http://purl.org/dc/elements/1.1/"/>
-    <ds:schemaRef ds:uri="http://schemas.openxmlformats.org/package/2006/metadata/core-properties"/>
-    <ds:schemaRef ds:uri="http://purl.org/dc/terms/"/>
-    <ds:schemaRef ds:uri="http://schemas.microsoft.com/office/infopath/2007/PartnerControls"/>
-    <ds:schemaRef ds:uri="http://schemas.microsoft.com/office/2006/documentManagement/types"/>
-    <ds:schemaRef ds:uri="http://schemas.microsoft.com/office/2006/metadata/properties"/>
-    <ds:schemaRef ds:uri="http://www.w3.org/XML/1998/namespace"/>
-    <ds:schemaRef ds:uri="http://purl.org/dc/dcmitype/"/>
+    <ds:schemaRef ds:uri="http://schemas.microsoft.com/sharepoint/v3/contenttype/forms"/>
   </ds:schemaRefs>
 </ds:datastoreItem>
 </file>
 
 <file path=customXml/itemProps2.xml><?xml version="1.0" encoding="utf-8"?>
-<ds:datastoreItem xmlns:ds="http://schemas.openxmlformats.org/officeDocument/2006/customXml" ds:itemID="{6B2736AE-87B9-45DA-8584-EF11E11FFB6E}">
+<ds:datastoreItem xmlns:ds="http://schemas.openxmlformats.org/officeDocument/2006/customXml" ds:itemID="{0AE98BE7-2EAA-48C4-93F9-B5C9691388A7}">
   <ds:schemaRefs>
-    <ds:schemaRef ds:uri="http://schemas.microsoft.com/sharepoint/v3/contenttype/forms"/>
+    <ds:schemaRef ds:uri="http://schemas.microsoft.com/office/infopath/2007/PartnerControls"/>
+    <ds:schemaRef ds:uri="http://www.w3.org/XML/1998/namespace"/>
+    <ds:schemaRef ds:uri="http://purl.org/dc/terms/"/>
+    <ds:schemaRef ds:uri="http://schemas.microsoft.com/office/2006/metadata/properties"/>
+    <ds:schemaRef ds:uri="http://schemas.microsoft.com/office/2006/documentManagement/types"/>
+    <ds:schemaRef ds:uri="9ab5e87a-ed8e-45a5-9793-059f67398425"/>
+    <ds:schemaRef ds:uri="http://purl.org/dc/elements/1.1/"/>
+    <ds:schemaRef ds:uri="http://schemas.openxmlformats.org/package/2006/metadata/core-properties"/>
+    <ds:schemaRef ds:uri="http://purl.org/dc/dcmitype/"/>
   </ds:schemaRefs>
 </ds:datastoreItem>
 </file>
@@ -9101,7 +9230,7 @@
 </file>
 
 <file path=customXml/itemProps4.xml><?xml version="1.0" encoding="utf-8"?>
-<ds:datastoreItem xmlns:ds="http://schemas.openxmlformats.org/officeDocument/2006/customXml" ds:itemID="{C270EAD5-9F88-4961-A703-3B3A157FDCA7}">
+<ds:datastoreItem xmlns:ds="http://schemas.openxmlformats.org/officeDocument/2006/customXml" ds:itemID="{CAC35FB3-E485-42FE-B4CA-31280DEB6F29}">
   <ds:schemaRefs>
     <ds:schemaRef ds:uri="http://schemas.openxmlformats.org/officeDocument/2006/bibliography"/>
   </ds:schemaRefs>

</xml_diff>